<commit_message>
Actualizacion de documento de historias de usuario
</commit_message>
<xml_diff>
--- a/YupayV3/Documentacion/Historias_De_Usuario_V3.0.docx
+++ b/YupayV3/Documentacion/Historias_De_Usuario_V3.0.docx
@@ -940,7 +940,7 @@
                 <w:lang w:eastAsia="es-EC"/>
                 <w14:ligatures w14:val="none"/>
               </w:rPr>
-              <w:t xml:space="preserve"> poder convertir un número a su equivalente en palabras en kichwa </w:t>
+              <w:t xml:space="preserve"> convertir un número a su equivalente en palabras en kichwa </w:t>
             </w:r>
           </w:p>
           <w:p>
@@ -1084,14 +1084,14 @@
                 <w:rFonts w:ascii="Arial" w:hAnsi="Arial" w:cs="Arial"/>
                 <w:lang w:eastAsia="es-EC"/>
               </w:rPr>
-              <w:t>c</w:t>
-            </w:r>
-            <w:r>
-              <w:rPr>
-                <w:rFonts w:ascii="Arial" w:hAnsi="Arial" w:cs="Arial"/>
-                <w:lang w:eastAsia="es-EC"/>
-              </w:rPr>
-              <w:t>uando se llama a la función de conversión a kichwa con el número</w:t>
+              <w:t>al momento de llamar</w:t>
+            </w:r>
+            <w:r>
+              <w:rPr>
+                <w:rFonts w:ascii="Arial" w:hAnsi="Arial" w:cs="Arial"/>
+                <w:lang w:eastAsia="es-EC"/>
+              </w:rPr>
+              <w:t xml:space="preserve"> a la función de conversión a kichwa con el número</w:t>
             </w:r>
             <w:r>
               <w:rPr>
@@ -1190,14 +1190,49 @@
                 <w:rFonts w:ascii="Arial" w:hAnsi="Arial" w:cs="Arial"/>
                 <w:lang w:eastAsia="es-EC"/>
               </w:rPr>
-              <w:t xml:space="preserve">sin importar si es negativo opositivo, </w:t>
-            </w:r>
-            <w:r>
-              <w:rPr>
-                <w:rFonts w:ascii="Arial" w:hAnsi="Arial" w:cs="Arial"/>
-                <w:lang w:eastAsia="es-EC"/>
-              </w:rPr>
-              <w:t>se detecta que es un número y no otro tipo de dato</w:t>
+              <w:t>sin importar si es negativo o</w:t>
+            </w:r>
+            <w:r>
+              <w:rPr>
+                <w:rFonts w:ascii="Arial" w:hAnsi="Arial" w:cs="Arial"/>
+                <w:lang w:eastAsia="es-EC"/>
+              </w:rPr>
+              <w:t xml:space="preserve"> </w:t>
+            </w:r>
+            <w:r>
+              <w:rPr>
+                <w:rFonts w:ascii="Arial" w:hAnsi="Arial" w:cs="Arial"/>
+                <w:lang w:eastAsia="es-EC"/>
+              </w:rPr>
+              <w:t xml:space="preserve">positivo, </w:t>
+            </w:r>
+            <w:r>
+              <w:rPr>
+                <w:rFonts w:ascii="Arial" w:hAnsi="Arial" w:cs="Arial"/>
+                <w:lang w:eastAsia="es-EC"/>
+              </w:rPr>
+              <w:t>detecte</w:t>
+            </w:r>
+            <w:r>
+              <w:rPr>
+                <w:rFonts w:ascii="Arial" w:hAnsi="Arial" w:cs="Arial"/>
+                <w:lang w:eastAsia="es-EC"/>
+              </w:rPr>
+              <w:t xml:space="preserve"> que </w:t>
+            </w:r>
+            <w:r>
+              <w:rPr>
+                <w:rFonts w:ascii="Arial" w:hAnsi="Arial" w:cs="Arial"/>
+                <w:lang w:eastAsia="es-EC"/>
+              </w:rPr>
+              <w:t xml:space="preserve">el valor ingresado </w:t>
+            </w:r>
+            <w:r>
+              <w:rPr>
+                <w:rFonts w:ascii="Arial" w:hAnsi="Arial" w:cs="Arial"/>
+                <w:lang w:eastAsia="es-EC"/>
+              </w:rPr>
+              <w:t>es un número y no otro tipo de dato</w:t>
             </w:r>
             <w:r>
               <w:rPr>
@@ -1247,7 +1282,21 @@
                 <w:rFonts w:ascii="Arial" w:hAnsi="Arial" w:cs="Arial"/>
                 <w:lang w:eastAsia="es-EC"/>
               </w:rPr>
-              <w:t>como entrada a la función de conversión a kichwa, se genere un mensaje de error indicando que se requiere un número válido.</w:t>
+              <w:t xml:space="preserve">como entrada </w:t>
+            </w:r>
+            <w:r>
+              <w:rPr>
+                <w:rFonts w:ascii="Arial" w:hAnsi="Arial" w:cs="Arial"/>
+                <w:lang w:eastAsia="es-EC"/>
+              </w:rPr>
+              <w:t>en</w:t>
+            </w:r>
+            <w:r>
+              <w:rPr>
+                <w:rFonts w:ascii="Arial" w:hAnsi="Arial" w:cs="Arial"/>
+                <w:lang w:eastAsia="es-EC"/>
+              </w:rPr>
+              <w:t xml:space="preserve"> la función de conversión a kichwa, se genere un mensaje de error indicando que se requiere un número válido.</w:t>
             </w:r>
             <w:r>
               <w:rPr>
@@ -1290,7 +1339,21 @@
                 <w:rFonts w:ascii="Arial" w:hAnsi="Arial" w:cs="Arial"/>
                 <w:lang w:eastAsia="es-EC"/>
               </w:rPr>
-              <w:t>El programa debe venir con un manual de usuario que indique como usar el programa. (Capacidad para reconocer su adecuación)</w:t>
+              <w:t xml:space="preserve">El programa debe venir con un manual de usuario que indique </w:t>
+            </w:r>
+            <w:r>
+              <w:rPr>
+                <w:rFonts w:ascii="Arial" w:hAnsi="Arial" w:cs="Arial"/>
+                <w:lang w:eastAsia="es-EC"/>
+              </w:rPr>
+              <w:t xml:space="preserve">el funcionamiento del </w:t>
+            </w:r>
+            <w:r>
+              <w:rPr>
+                <w:rFonts w:ascii="Arial" w:hAnsi="Arial" w:cs="Arial"/>
+                <w:lang w:eastAsia="es-EC"/>
+              </w:rPr>
+              <w:t>programa. (Capacidad para reconocer su adecuación)</w:t>
             </w:r>
           </w:p>
         </w:tc>
@@ -2241,7 +2304,21 @@
                 <w:rFonts w:ascii="Arial" w:hAnsi="Arial" w:cs="Arial"/>
                 <w:lang w:eastAsia="es-EC"/>
               </w:rPr>
-              <w:t xml:space="preserve">Comprobar que la función de conversión a kichwa puede manejar números </w:t>
+              <w:t xml:space="preserve">Comprobar que la función de conversión a kichwa </w:t>
+            </w:r>
+            <w:r>
+              <w:rPr>
+                <w:rFonts w:ascii="Arial" w:hAnsi="Arial" w:cs="Arial"/>
+                <w:lang w:eastAsia="es-EC"/>
+              </w:rPr>
+              <w:t>es capaz de</w:t>
+            </w:r>
+            <w:r>
+              <w:rPr>
+                <w:rFonts w:ascii="Arial" w:hAnsi="Arial" w:cs="Arial"/>
+                <w:lang w:eastAsia="es-EC"/>
+              </w:rPr>
+              <w:t xml:space="preserve"> manejar números </w:t>
             </w:r>
             <w:r>
               <w:rPr>
@@ -2319,7 +2396,35 @@
                 <w:rFonts w:ascii="Arial" w:hAnsi="Arial" w:cs="Arial"/>
                 <w:lang w:eastAsia="es-EC"/>
               </w:rPr>
-              <w:t>no consuma una excesiva cantidad de recursos del procesador que provoque la ralentización del dispositivo. (Utilización de recursos)</w:t>
+              <w:t xml:space="preserve">no consuma una </w:t>
+            </w:r>
+            <w:r>
+              <w:rPr>
+                <w:rFonts w:ascii="Arial" w:hAnsi="Arial" w:cs="Arial"/>
+                <w:lang w:eastAsia="es-EC"/>
+              </w:rPr>
+              <w:t>cantidad excesiva</w:t>
+            </w:r>
+            <w:r>
+              <w:rPr>
+                <w:rFonts w:ascii="Arial" w:hAnsi="Arial" w:cs="Arial"/>
+                <w:lang w:eastAsia="es-EC"/>
+              </w:rPr>
+              <w:t xml:space="preserve"> de recursos del procesador que provoque </w:t>
+            </w:r>
+            <w:r>
+              <w:rPr>
+                <w:rFonts w:ascii="Arial" w:hAnsi="Arial" w:cs="Arial"/>
+                <w:lang w:eastAsia="es-EC"/>
+              </w:rPr>
+              <w:t>una disminución en el rendimiento del dispositivo</w:t>
+            </w:r>
+            <w:r>
+              <w:rPr>
+                <w:rFonts w:ascii="Arial" w:hAnsi="Arial" w:cs="Arial"/>
+                <w:lang w:eastAsia="es-EC"/>
+              </w:rPr>
+              <w:t>. (Utilización de recursos)</w:t>
             </w:r>
           </w:p>
         </w:tc>
@@ -2741,21 +2846,21 @@
                 <w:rFonts w:ascii="Arial" w:hAnsi="Arial" w:cs="Arial"/>
                 <w:lang w:eastAsia="es-EC"/>
               </w:rPr>
-              <w:t>Los mensajes se presentan de forma legible y bien formateada en la consola</w:t>
-            </w:r>
-            <w:r>
-              <w:rPr>
-                <w:rFonts w:ascii="Arial" w:hAnsi="Arial" w:cs="Arial"/>
-                <w:lang w:eastAsia="es-EC"/>
-              </w:rPr>
-              <w:t>, independientemente</w:t>
-            </w:r>
-            <w:r>
-              <w:rPr>
-                <w:rFonts w:ascii="Arial" w:hAnsi="Arial" w:cs="Arial"/>
-                <w:lang w:eastAsia="es-EC"/>
-              </w:rPr>
-              <w:t>.</w:t>
+              <w:t xml:space="preserve">Los mensajes se presentan de forma legible y </w:t>
+            </w:r>
+            <w:r>
+              <w:rPr>
+                <w:rFonts w:ascii="Arial" w:hAnsi="Arial" w:cs="Arial"/>
+                <w:lang w:eastAsia="es-EC"/>
+              </w:rPr>
+              <w:t xml:space="preserve">ordenada </w:t>
+            </w:r>
+            <w:r>
+              <w:rPr>
+                <w:rFonts w:ascii="Arial" w:hAnsi="Arial" w:cs="Arial"/>
+                <w:lang w:eastAsia="es-EC"/>
+              </w:rPr>
+              <w:t>en la consola.</w:t>
             </w:r>
             <w:r>
               <w:rPr>
@@ -8821,14 +8926,19 @@
 </file>
 
 <file path=customXml/item1.xml><?xml version="1.0" encoding="utf-8"?>
-<p:properties xmlns:p="http://schemas.microsoft.com/office/2006/metadata/properties" xmlns:xsi="http://www.w3.org/2001/XMLSchema-instance" xmlns:pc="http://schemas.microsoft.com/office/infopath/2007/PartnerControls">
-  <documentManagement>
-    <_activity xmlns="f7b1a7ea-1dd0-43bd-8f52-dd9459d0ec96" xsi:nil="true"/>
-  </documentManagement>
-</p:properties>
+<b:Sources xmlns:b="http://schemas.openxmlformats.org/officeDocument/2006/bibliography" xmlns="http://schemas.openxmlformats.org/officeDocument/2006/bibliography" SelectedStyle="\IEEE2006OfficeOnline.xsl" StyleName="IEEE" Version="2006"/>
 </file>
 
 <file path=customXml/item2.xml><?xml version="1.0" encoding="utf-8"?>
+<?mso-contentType ?>
+<FormTemplates xmlns="http://schemas.microsoft.com/sharepoint/v3/contenttype/forms">
+  <Display>DocumentLibraryForm</Display>
+  <Edit>DocumentLibraryForm</Edit>
+  <New>DocumentLibraryForm</New>
+</FormTemplates>
+</file>
+
+<file path=customXml/item3.xml><?xml version="1.0" encoding="utf-8"?>
 <ct:contentTypeSchema xmlns:ct="http://schemas.microsoft.com/office/2006/metadata/contentType" xmlns:ma="http://schemas.microsoft.com/office/2006/metadata/properties/metaAttributes" ct:_="" ma:_="" ma:contentTypeName="Documento" ma:contentTypeID="0x010100B08EDF72D49EA44AB90F024D99D2B5E3" ma:contentTypeVersion="14" ma:contentTypeDescription="Crear nuevo documento." ma:contentTypeScope="" ma:versionID="d96a98318f86ca70800b8a401e60ff1f">
   <xsd:schema xmlns:xsd="http://www.w3.org/2001/XMLSchema" xmlns:xs="http://www.w3.org/2001/XMLSchema" xmlns:p="http://schemas.microsoft.com/office/2006/metadata/properties" xmlns:ns3="56eae398-d265-4f71-b30c-62c529056c9f" xmlns:ns4="f7b1a7ea-1dd0-43bd-8f52-dd9459d0ec96" targetNamespace="http://schemas.microsoft.com/office/2006/metadata/properties" ma:root="true" ma:fieldsID="e6b7dacd7397fbef387fe736e488a447" ns3:_="" ns4:_="">
     <xsd:import namespace="56eae398-d265-4f71-b30c-62c529056c9f"/>
@@ -9055,30 +9165,31 @@
 </ct:contentTypeSchema>
 </file>
 
-<file path=customXml/item3.xml><?xml version="1.0" encoding="utf-8"?>
-<?mso-contentType ?>
-<FormTemplates xmlns="http://schemas.microsoft.com/sharepoint/v3/contenttype/forms">
-  <Display>DocumentLibraryForm</Display>
-  <Edit>DocumentLibraryForm</Edit>
-  <New>DocumentLibraryForm</New>
-</FormTemplates>
-</file>
-
 <file path=customXml/item4.xml><?xml version="1.0" encoding="utf-8"?>
-<b:Sources xmlns:b="http://schemas.openxmlformats.org/officeDocument/2006/bibliography" xmlns="http://schemas.openxmlformats.org/officeDocument/2006/bibliography" SelectedStyle="\IEEE2006OfficeOnline.xsl" StyleName="IEEE" Version="2006"/>
+<p:properties xmlns:p="http://schemas.microsoft.com/office/2006/metadata/properties" xmlns:xsi="http://www.w3.org/2001/XMLSchema-instance" xmlns:pc="http://schemas.microsoft.com/office/infopath/2007/PartnerControls">
+  <documentManagement>
+    <_activity xmlns="f7b1a7ea-1dd0-43bd-8f52-dd9459d0ec96" xsi:nil="true"/>
+  </documentManagement>
+</p:properties>
 </file>
 
 <file path=customXml/itemProps1.xml><?xml version="1.0" encoding="utf-8"?>
-<ds:datastoreItem xmlns:ds="http://schemas.openxmlformats.org/officeDocument/2006/customXml" ds:itemID="{55F315DE-45A0-4603-BB2B-24C6975C8F70}">
+<ds:datastoreItem xmlns:ds="http://schemas.openxmlformats.org/officeDocument/2006/customXml" ds:itemID="{9B908517-386F-4D7B-AF6A-C8F13F8D0CEC}">
   <ds:schemaRefs>
-    <ds:schemaRef ds:uri="http://schemas.microsoft.com/office/2006/metadata/properties"/>
-    <ds:schemaRef ds:uri="http://schemas.microsoft.com/office/infopath/2007/PartnerControls"/>
-    <ds:schemaRef ds:uri="f7b1a7ea-1dd0-43bd-8f52-dd9459d0ec96"/>
+    <ds:schemaRef ds:uri="http://schemas.openxmlformats.org/officeDocument/2006/bibliography"/>
   </ds:schemaRefs>
 </ds:datastoreItem>
 </file>
 
 <file path=customXml/itemProps2.xml><?xml version="1.0" encoding="utf-8"?>
+<ds:datastoreItem xmlns:ds="http://schemas.openxmlformats.org/officeDocument/2006/customXml" ds:itemID="{FC147633-CCC8-4612-A902-7FD84C266518}">
+  <ds:schemaRefs>
+    <ds:schemaRef ds:uri="http://schemas.microsoft.com/sharepoint/v3/contenttype/forms"/>
+  </ds:schemaRefs>
+</ds:datastoreItem>
+</file>
+
+<file path=customXml/itemProps3.xml><?xml version="1.0" encoding="utf-8"?>
 <ds:datastoreItem xmlns:ds="http://schemas.openxmlformats.org/officeDocument/2006/customXml" ds:itemID="{875C8853-459D-4D62-9E80-925B17C3C554}">
   <ds:schemaRefs>
     <ds:schemaRef ds:uri="http://schemas.microsoft.com/office/2006/metadata/contentType"/>
@@ -9097,18 +9208,12 @@
 </ds:datastoreItem>
 </file>
 
-<file path=customXml/itemProps3.xml><?xml version="1.0" encoding="utf-8"?>
-<ds:datastoreItem xmlns:ds="http://schemas.openxmlformats.org/officeDocument/2006/customXml" ds:itemID="{FC147633-CCC8-4612-A902-7FD84C266518}">
+<file path=customXml/itemProps4.xml><?xml version="1.0" encoding="utf-8"?>
+<ds:datastoreItem xmlns:ds="http://schemas.openxmlformats.org/officeDocument/2006/customXml" ds:itemID="{55F315DE-45A0-4603-BB2B-24C6975C8F70}">
   <ds:schemaRefs>
-    <ds:schemaRef ds:uri="http://schemas.microsoft.com/sharepoint/v3/contenttype/forms"/>
-  </ds:schemaRefs>
-</ds:datastoreItem>
-</file>
-
-<file path=customXml/itemProps4.xml><?xml version="1.0" encoding="utf-8"?>
-<ds:datastoreItem xmlns:ds="http://schemas.openxmlformats.org/officeDocument/2006/customXml" ds:itemID="{9B908517-386F-4D7B-AF6A-C8F13F8D0CEC}">
-  <ds:schemaRefs>
-    <ds:schemaRef ds:uri="http://schemas.openxmlformats.org/officeDocument/2006/bibliography"/>
+    <ds:schemaRef ds:uri="http://schemas.microsoft.com/office/2006/metadata/properties"/>
+    <ds:schemaRef ds:uri="http://schemas.microsoft.com/office/infopath/2007/PartnerControls"/>
+    <ds:schemaRef ds:uri="f7b1a7ea-1dd0-43bd-8f52-dd9459d0ec96"/>
   </ds:schemaRefs>
 </ds:datastoreItem>
 </file>
</xml_diff>

<commit_message>
Modificación de las fechas en la documentación
</commit_message>
<xml_diff>
--- a/YupayV3/Documentacion/Historias_De_Usuario_V3.0.docx
+++ b/YupayV3/Documentacion/Historias_De_Usuario_V3.0.docx
@@ -282,8 +282,18 @@
           <w:b/>
           <w:sz w:val="38"/>
         </w:rPr>
-        <w:t>: TechTitans</w:t>
+        <w:t xml:space="preserve">: </w:t>
       </w:r>
+      <w:proofErr w:type="spellStart"/>
+      <w:r>
+        <w:rPr>
+          <w:rFonts w:ascii="Times New Roman" w:hAnsi="Times New Roman" w:cs="Times New Roman"/>
+          <w:b/>
+          <w:sz w:val="38"/>
+        </w:rPr>
+        <w:t>TechTitans</w:t>
+      </w:r>
+      <w:proofErr w:type="spellEnd"/>
     </w:p>
     <w:p>
       <w:pPr>
@@ -319,14 +329,25 @@
           <w:lang w:val="es-ES"/>
         </w:rPr>
       </w:pPr>
+      <w:proofErr w:type="spellStart"/>
       <w:r>
         <w:rPr>
           <w:rFonts w:ascii="Times New Roman" w:hAnsi="Times New Roman" w:cs="Times New Roman"/>
           <w:b/>
           <w:sz w:val="38"/>
         </w:rPr>
-        <w:t xml:space="preserve">Maiza </w:t>
+        <w:t>Maiza</w:t>
       </w:r>
+      <w:proofErr w:type="spellEnd"/>
+      <w:r>
+        <w:rPr>
+          <w:rFonts w:ascii="Times New Roman" w:hAnsi="Times New Roman" w:cs="Times New Roman"/>
+          <w:b/>
+          <w:sz w:val="38"/>
+        </w:rPr>
+        <w:t xml:space="preserve"> </w:t>
+      </w:r>
+      <w:proofErr w:type="spellStart"/>
       <w:r>
         <w:rPr>
           <w:rFonts w:ascii="Times New Roman" w:hAnsi="Times New Roman" w:cs="Times New Roman"/>
@@ -335,6 +356,7 @@
         </w:rPr>
         <w:t>Jhon</w:t>
       </w:r>
+      <w:proofErr w:type="spellEnd"/>
     </w:p>
     <w:p>
       <w:pPr>
@@ -350,6 +372,7 @@
           <w:sz w:val="38"/>
         </w:rPr>
       </w:pPr>
+      <w:proofErr w:type="spellStart"/>
       <w:r>
         <w:rPr>
           <w:rFonts w:ascii="Times New Roman" w:hAnsi="Times New Roman" w:cs="Times New Roman"/>
@@ -360,6 +383,7 @@
         </w:rPr>
         <w:t>Manobanda</w:t>
       </w:r>
+      <w:proofErr w:type="spellEnd"/>
       <w:r>
         <w:rPr>
           <w:rFonts w:ascii="Times New Roman" w:hAnsi="Times New Roman" w:cs="Times New Roman"/>
@@ -807,8 +831,19 @@
                 <w:lang w:eastAsia="es-EC"/>
                 <w14:ligatures w14:val="none"/>
               </w:rPr>
-              <w:t>Conversión de números a palabras en kichwa</w:t>
-            </w:r>
+              <w:t xml:space="preserve">Conversión de números a palabras en </w:t>
+            </w:r>
+            <w:proofErr w:type="spellStart"/>
+            <w:r>
+              <w:rPr>
+                <w:rFonts w:ascii="Arial" w:eastAsia="Times New Roman" w:hAnsi="Arial" w:cs="Arial"/>
+                <w:kern w:val="0"/>
+                <w:lang w:eastAsia="es-EC"/>
+                <w14:ligatures w14:val="none"/>
+              </w:rPr>
+              <w:t>kichwa</w:t>
+            </w:r>
+            <w:proofErr w:type="spellEnd"/>
           </w:p>
         </w:tc>
       </w:tr>
@@ -899,8 +934,19 @@
                 <w:lang w:eastAsia="es-EC"/>
                 <w14:ligatures w14:val="none"/>
               </w:rPr>
-              <w:t>persona interesada en el idioma kichwa</w:t>
-            </w:r>
+              <w:t xml:space="preserve">persona interesada en el idioma </w:t>
+            </w:r>
+            <w:proofErr w:type="spellStart"/>
+            <w:r>
+              <w:rPr>
+                <w:rFonts w:ascii="Arial" w:eastAsia="Times New Roman" w:hAnsi="Arial" w:cs="Arial"/>
+                <w:kern w:val="0"/>
+                <w:lang w:eastAsia="es-EC"/>
+                <w14:ligatures w14:val="none"/>
+              </w:rPr>
+              <w:t>kichwa</w:t>
+            </w:r>
+            <w:proofErr w:type="spellEnd"/>
             <w:r>
               <w:rPr>
                 <w:rFonts w:ascii="Arial" w:eastAsia="Times New Roman" w:hAnsi="Arial" w:cs="Arial"/>
@@ -940,7 +986,27 @@
                 <w:lang w:eastAsia="es-EC"/>
                 <w14:ligatures w14:val="none"/>
               </w:rPr>
-              <w:t xml:space="preserve"> convertir un número a su equivalente en palabras en kichwa </w:t>
+              <w:t xml:space="preserve"> convertir un número a su equivalente en palabras en </w:t>
+            </w:r>
+            <w:proofErr w:type="spellStart"/>
+            <w:r>
+              <w:rPr>
+                <w:rFonts w:ascii="Arial" w:eastAsia="Times New Roman" w:hAnsi="Arial" w:cs="Arial"/>
+                <w:kern w:val="0"/>
+                <w:lang w:eastAsia="es-EC"/>
+                <w14:ligatures w14:val="none"/>
+              </w:rPr>
+              <w:t>kichwa</w:t>
+            </w:r>
+            <w:proofErr w:type="spellEnd"/>
+            <w:r>
+              <w:rPr>
+                <w:rFonts w:ascii="Arial" w:eastAsia="Times New Roman" w:hAnsi="Arial" w:cs="Arial"/>
+                <w:kern w:val="0"/>
+                <w:lang w:eastAsia="es-EC"/>
+                <w14:ligatures w14:val="none"/>
+              </w:rPr>
+              <w:t xml:space="preserve"> </w:t>
             </w:r>
           </w:p>
           <w:p>
@@ -997,7 +1063,7 @@
       </w:tr>
       <w:tr>
         <w:trPr>
-          <w:trHeight w:val="2951"/>
+          <w:trHeight w:val="2526"/>
         </w:trPr>
         <w:tc>
           <w:tcPr>
@@ -1091,7 +1157,23 @@
                 <w:rFonts w:ascii="Arial" w:hAnsi="Arial" w:cs="Arial"/>
                 <w:lang w:eastAsia="es-EC"/>
               </w:rPr>
-              <w:t xml:space="preserve"> a la función de conversión a kichwa con el número</w:t>
+              <w:t xml:space="preserve"> a la función de conversión a </w:t>
+            </w:r>
+            <w:proofErr w:type="spellStart"/>
+            <w:r>
+              <w:rPr>
+                <w:rFonts w:ascii="Arial" w:hAnsi="Arial" w:cs="Arial"/>
+                <w:lang w:eastAsia="es-EC"/>
+              </w:rPr>
+              <w:t>kichwa</w:t>
+            </w:r>
+            <w:proofErr w:type="spellEnd"/>
+            <w:r>
+              <w:rPr>
+                <w:rFonts w:ascii="Arial" w:hAnsi="Arial" w:cs="Arial"/>
+                <w:lang w:eastAsia="es-EC"/>
+              </w:rPr>
+              <w:t xml:space="preserve"> con el número</w:t>
             </w:r>
             <w:r>
               <w:rPr>
@@ -1119,7 +1201,23 @@
                 <w:rFonts w:ascii="Arial" w:hAnsi="Arial" w:cs="Arial"/>
                 <w:lang w:eastAsia="es-EC"/>
               </w:rPr>
-              <w:t>ntonces la función debe devolver una cadena de texto en kichwa que represente el número en palabras.</w:t>
+              <w:t xml:space="preserve">ntonces la función debe devolver una cadena de texto en </w:t>
+            </w:r>
+            <w:proofErr w:type="spellStart"/>
+            <w:r>
+              <w:rPr>
+                <w:rFonts w:ascii="Arial" w:hAnsi="Arial" w:cs="Arial"/>
+                <w:lang w:eastAsia="es-EC"/>
+              </w:rPr>
+              <w:t>kichwa</w:t>
+            </w:r>
+            <w:proofErr w:type="spellEnd"/>
+            <w:r>
+              <w:rPr>
+                <w:rFonts w:ascii="Arial" w:hAnsi="Arial" w:cs="Arial"/>
+                <w:lang w:eastAsia="es-EC"/>
+              </w:rPr>
+              <w:t xml:space="preserve"> que represente el número en palabras.</w:t>
             </w:r>
             <w:r>
               <w:rPr>
@@ -1155,42 +1253,7 @@
                 <w:rFonts w:ascii="Arial" w:hAnsi="Arial" w:cs="Arial"/>
                 <w:lang w:eastAsia="es-EC"/>
               </w:rPr>
-              <w:t xml:space="preserve">Comprobar que </w:t>
-            </w:r>
-            <w:r>
-              <w:rPr>
-                <w:rFonts w:ascii="Arial" w:hAnsi="Arial" w:cs="Arial"/>
-                <w:lang w:eastAsia="es-EC"/>
-              </w:rPr>
-              <w:t>al emplear l</w:t>
-            </w:r>
-            <w:r>
-              <w:rPr>
-                <w:rFonts w:ascii="Arial" w:hAnsi="Arial" w:cs="Arial"/>
-                <w:lang w:eastAsia="es-EC"/>
-              </w:rPr>
-              <w:t>a función de conversión a kichwa con un número</w:t>
-            </w:r>
-            <w:r>
-              <w:rPr>
-                <w:rFonts w:ascii="Arial" w:hAnsi="Arial" w:cs="Arial"/>
-                <w:lang w:eastAsia="es-EC"/>
-              </w:rPr>
-              <w:t xml:space="preserve"> cualquiera</w:t>
-            </w:r>
-            <w:r>
-              <w:rPr>
-                <w:rFonts w:ascii="Arial" w:hAnsi="Arial" w:cs="Arial"/>
-                <w:lang w:eastAsia="es-EC"/>
-              </w:rPr>
-              <w:t xml:space="preserve">, </w:t>
-            </w:r>
-            <w:r>
-              <w:rPr>
-                <w:rFonts w:ascii="Arial" w:hAnsi="Arial" w:cs="Arial"/>
-                <w:lang w:eastAsia="es-EC"/>
-              </w:rPr>
-              <w:t>sin importar si es negativo o</w:t>
+              <w:t>Verificar que cuando un usuario no proporciona un número</w:t>
             </w:r>
             <w:r>
               <w:rPr>
@@ -1204,84 +1267,6 @@
                 <w:rFonts w:ascii="Arial" w:hAnsi="Arial" w:cs="Arial"/>
                 <w:lang w:eastAsia="es-EC"/>
               </w:rPr>
-              <w:t xml:space="preserve">positivo, </w:t>
-            </w:r>
-            <w:r>
-              <w:rPr>
-                <w:rFonts w:ascii="Arial" w:hAnsi="Arial" w:cs="Arial"/>
-                <w:lang w:eastAsia="es-EC"/>
-              </w:rPr>
-              <w:t>detecte</w:t>
-            </w:r>
-            <w:r>
-              <w:rPr>
-                <w:rFonts w:ascii="Arial" w:hAnsi="Arial" w:cs="Arial"/>
-                <w:lang w:eastAsia="es-EC"/>
-              </w:rPr>
-              <w:t xml:space="preserve"> que </w:t>
-            </w:r>
-            <w:r>
-              <w:rPr>
-                <w:rFonts w:ascii="Arial" w:hAnsi="Arial" w:cs="Arial"/>
-                <w:lang w:eastAsia="es-EC"/>
-              </w:rPr>
-              <w:t xml:space="preserve">el valor ingresado </w:t>
-            </w:r>
-            <w:r>
-              <w:rPr>
-                <w:rFonts w:ascii="Arial" w:hAnsi="Arial" w:cs="Arial"/>
-                <w:lang w:eastAsia="es-EC"/>
-              </w:rPr>
-              <w:t>es un número y no otro tipo de dato</w:t>
-            </w:r>
-            <w:r>
-              <w:rPr>
-                <w:rFonts w:ascii="Arial" w:hAnsi="Arial" w:cs="Arial"/>
-                <w:lang w:eastAsia="es-EC"/>
-              </w:rPr>
-              <w:t>.</w:t>
-            </w:r>
-            <w:r>
-              <w:rPr>
-                <w:rFonts w:ascii="Arial" w:hAnsi="Arial" w:cs="Arial"/>
-                <w:lang w:eastAsia="es-EC"/>
-              </w:rPr>
-              <w:t xml:space="preserve"> (Flexibilidad)</w:t>
-            </w:r>
-          </w:p>
-          <w:p>
-            <w:pPr>
-              <w:pStyle w:val="Prrafodelista"/>
-              <w:numPr>
-                <w:ilvl w:val="0"/>
-                <w:numId w:val="28"/>
-              </w:numPr>
-              <w:shd w:val="clear" w:color="auto" w:fill="FFFFFF"/>
-              <w:textAlignment w:val="baseline"/>
-              <w:rPr>
-                <w:rFonts w:ascii="Arial" w:hAnsi="Arial" w:cs="Arial"/>
-                <w:lang w:eastAsia="es-EC"/>
-              </w:rPr>
-            </w:pPr>
-            <w:r>
-              <w:rPr>
-                <w:rFonts w:ascii="Arial" w:hAnsi="Arial" w:cs="Arial"/>
-                <w:lang w:eastAsia="es-EC"/>
-              </w:rPr>
-              <w:t>Verificar que cuando un usuario no proporciona un número</w:t>
-            </w:r>
-            <w:r>
-              <w:rPr>
-                <w:rFonts w:ascii="Arial" w:hAnsi="Arial" w:cs="Arial"/>
-                <w:lang w:eastAsia="es-EC"/>
-              </w:rPr>
-              <w:t xml:space="preserve"> </w:t>
-            </w:r>
-            <w:r>
-              <w:rPr>
-                <w:rFonts w:ascii="Arial" w:hAnsi="Arial" w:cs="Arial"/>
-                <w:lang w:eastAsia="es-EC"/>
-              </w:rPr>
               <w:t xml:space="preserve">como entrada </w:t>
             </w:r>
             <w:r>
@@ -1296,7 +1281,23 @@
                 <w:rFonts w:ascii="Arial" w:hAnsi="Arial" w:cs="Arial"/>
                 <w:lang w:eastAsia="es-EC"/>
               </w:rPr>
-              <w:t xml:space="preserve"> la función de conversión a kichwa, se genere un mensaje de error indicando que se requiere un número válido.</w:t>
+              <w:t xml:space="preserve"> la función de conversión a </w:t>
+            </w:r>
+            <w:proofErr w:type="spellStart"/>
+            <w:r>
+              <w:rPr>
+                <w:rFonts w:ascii="Arial" w:hAnsi="Arial" w:cs="Arial"/>
+                <w:lang w:eastAsia="es-EC"/>
+              </w:rPr>
+              <w:t>kichwa</w:t>
+            </w:r>
+            <w:proofErr w:type="spellEnd"/>
+            <w:r>
+              <w:rPr>
+                <w:rFonts w:ascii="Arial" w:hAnsi="Arial" w:cs="Arial"/>
+                <w:lang w:eastAsia="es-EC"/>
+              </w:rPr>
+              <w:t>, se genere un mensaje de error indicando que se requiere un número válido.</w:t>
             </w:r>
             <w:r>
               <w:rPr>
@@ -1602,8 +1603,19 @@
                 <w:lang w:eastAsia="es-EC"/>
                 <w14:ligatures w14:val="none"/>
               </w:rPr>
-              <w:t>persona interesada en el idioma kichwa</w:t>
-            </w:r>
+              <w:t xml:space="preserve">persona interesada en el idioma </w:t>
+            </w:r>
+            <w:proofErr w:type="spellStart"/>
+            <w:r>
+              <w:rPr>
+                <w:rFonts w:ascii="Arial" w:eastAsia="Times New Roman" w:hAnsi="Arial" w:cs="Arial"/>
+                <w:kern w:val="0"/>
+                <w:lang w:eastAsia="es-EC"/>
+                <w14:ligatures w14:val="none"/>
+              </w:rPr>
+              <w:t>kichwa</w:t>
+            </w:r>
+            <w:proofErr w:type="spellEnd"/>
             <w:r>
               <w:rPr>
                 <w:rFonts w:ascii="Arial" w:eastAsia="Times New Roman" w:hAnsi="Arial" w:cs="Arial"/>
@@ -1658,8 +1670,19 @@
                 <w:lang w:eastAsia="es-EC"/>
                 <w14:ligatures w14:val="none"/>
               </w:rPr>
-              <w:t>asegurarme de que la función de conversión a kichwa</w:t>
-            </w:r>
+              <w:t xml:space="preserve">asegurarme de que la función de conversión a </w:t>
+            </w:r>
+            <w:proofErr w:type="spellStart"/>
+            <w:r>
+              <w:rPr>
+                <w:rFonts w:ascii="Arial" w:eastAsia="Times New Roman" w:hAnsi="Arial" w:cs="Arial"/>
+                <w:kern w:val="0"/>
+                <w:lang w:eastAsia="es-EC"/>
+                <w14:ligatures w14:val="none"/>
+              </w:rPr>
+              <w:t>kichwa</w:t>
+            </w:r>
+            <w:proofErr w:type="spellEnd"/>
             <w:r>
               <w:rPr>
                 <w:rFonts w:ascii="Arial" w:eastAsia="Times New Roman" w:hAnsi="Arial" w:cs="Arial"/>
@@ -1878,7 +1901,23 @@
                 <w:rFonts w:ascii="Arial" w:hAnsi="Arial" w:cs="Arial"/>
                 <w:lang w:eastAsia="es-EC"/>
               </w:rPr>
-              <w:t xml:space="preserve"> como entrada a la función de conversión a kichwa, se genere un mensaje de error indicando que se requiere un número válido.</w:t>
+              <w:t xml:space="preserve"> como entrada a la función de conversión a </w:t>
+            </w:r>
+            <w:proofErr w:type="spellStart"/>
+            <w:r>
+              <w:rPr>
+                <w:rFonts w:ascii="Arial" w:hAnsi="Arial" w:cs="Arial"/>
+                <w:lang w:eastAsia="es-EC"/>
+              </w:rPr>
+              <w:t>kichwa</w:t>
+            </w:r>
+            <w:proofErr w:type="spellEnd"/>
+            <w:r>
+              <w:rPr>
+                <w:rFonts w:ascii="Arial" w:hAnsi="Arial" w:cs="Arial"/>
+                <w:lang w:eastAsia="es-EC"/>
+              </w:rPr>
+              <w:t>, se genere un mensaje de error indicando que se requiere un número válido.</w:t>
             </w:r>
             <w:r>
               <w:t xml:space="preserve"> </w:t>
@@ -2123,8 +2162,19 @@
                 <w:lang w:eastAsia="es-EC"/>
                 <w14:ligatures w14:val="none"/>
               </w:rPr>
-              <w:t>persona interesada en el idioma kichwa</w:t>
-            </w:r>
+              <w:t xml:space="preserve">persona interesada en el idioma </w:t>
+            </w:r>
+            <w:proofErr w:type="spellStart"/>
+            <w:r>
+              <w:rPr>
+                <w:rFonts w:ascii="Arial" w:eastAsia="Times New Roman" w:hAnsi="Arial" w:cs="Arial"/>
+                <w:kern w:val="0"/>
+                <w:lang w:eastAsia="es-EC"/>
+                <w14:ligatures w14:val="none"/>
+              </w:rPr>
+              <w:t>kichwa</w:t>
+            </w:r>
+            <w:proofErr w:type="spellEnd"/>
             <w:r>
               <w:rPr>
                 <w:rFonts w:ascii="Arial" w:eastAsia="Times New Roman" w:hAnsi="Arial" w:cs="Arial"/>
@@ -2177,8 +2227,19 @@
                 <w:lang w:eastAsia="es-EC"/>
                 <w14:ligatures w14:val="none"/>
               </w:rPr>
-              <w:t>poder convertir números más grandes a palabras en kichwa</w:t>
-            </w:r>
+              <w:t xml:space="preserve">poder convertir números más grandes a palabras en </w:t>
+            </w:r>
+            <w:proofErr w:type="spellStart"/>
+            <w:r>
+              <w:rPr>
+                <w:rFonts w:ascii="Arial" w:eastAsia="Times New Roman" w:hAnsi="Arial" w:cs="Arial"/>
+                <w:kern w:val="0"/>
+                <w:lang w:eastAsia="es-EC"/>
+                <w14:ligatures w14:val="none"/>
+              </w:rPr>
+              <w:t>kichwa</w:t>
+            </w:r>
+            <w:proofErr w:type="spellEnd"/>
             <w:r>
               <w:rPr>
                 <w:rFonts w:ascii="Arial" w:eastAsia="Times New Roman" w:hAnsi="Arial" w:cs="Arial"/>
@@ -2304,7 +2365,23 @@
                 <w:rFonts w:ascii="Arial" w:hAnsi="Arial" w:cs="Arial"/>
                 <w:lang w:eastAsia="es-EC"/>
               </w:rPr>
-              <w:t xml:space="preserve">Comprobar que la función de conversión a kichwa </w:t>
+              <w:t xml:space="preserve">Comprobar que la función de conversión a </w:t>
+            </w:r>
+            <w:proofErr w:type="spellStart"/>
+            <w:r>
+              <w:rPr>
+                <w:rFonts w:ascii="Arial" w:hAnsi="Arial" w:cs="Arial"/>
+                <w:lang w:eastAsia="es-EC"/>
+              </w:rPr>
+              <w:t>kichwa</w:t>
+            </w:r>
+            <w:proofErr w:type="spellEnd"/>
+            <w:r>
+              <w:rPr>
+                <w:rFonts w:ascii="Arial" w:hAnsi="Arial" w:cs="Arial"/>
+                <w:lang w:eastAsia="es-EC"/>
+              </w:rPr>
+              <w:t xml:space="preserve"> </w:t>
             </w:r>
             <w:r>
               <w:rPr>
@@ -2332,7 +2409,23 @@
                 <w:rFonts w:ascii="Arial" w:hAnsi="Arial" w:cs="Arial"/>
                 <w:lang w:eastAsia="es-EC"/>
               </w:rPr>
-              <w:t>varios dígitos y devolver las cadenas de texto en kichwa correctas</w:t>
+              <w:t xml:space="preserve">varios dígitos y devolver las cadenas de texto en </w:t>
+            </w:r>
+            <w:proofErr w:type="spellStart"/>
+            <w:r>
+              <w:rPr>
+                <w:rFonts w:ascii="Arial" w:hAnsi="Arial" w:cs="Arial"/>
+                <w:lang w:eastAsia="es-EC"/>
+              </w:rPr>
+              <w:t>kichwa</w:t>
+            </w:r>
+            <w:proofErr w:type="spellEnd"/>
+            <w:r>
+              <w:rPr>
+                <w:rFonts w:ascii="Arial" w:hAnsi="Arial" w:cs="Arial"/>
+                <w:lang w:eastAsia="es-EC"/>
+              </w:rPr>
+              <w:t xml:space="preserve"> correctas</w:t>
             </w:r>
             <w:r>
               <w:rPr>
@@ -2389,7 +2482,23 @@
                 <w:rFonts w:ascii="Arial" w:hAnsi="Arial" w:cs="Arial"/>
                 <w:lang w:eastAsia="es-EC"/>
               </w:rPr>
-              <w:t xml:space="preserve">Verificar que el uso de la función de conversión a kichwa con números de varios dígitos </w:t>
+              <w:t xml:space="preserve">Verificar que el uso de la función de conversión a </w:t>
+            </w:r>
+            <w:proofErr w:type="spellStart"/>
+            <w:r>
+              <w:rPr>
+                <w:rFonts w:ascii="Arial" w:hAnsi="Arial" w:cs="Arial"/>
+                <w:lang w:eastAsia="es-EC"/>
+              </w:rPr>
+              <w:t>kichwa</w:t>
+            </w:r>
+            <w:proofErr w:type="spellEnd"/>
+            <w:r>
+              <w:rPr>
+                <w:rFonts w:ascii="Arial" w:hAnsi="Arial" w:cs="Arial"/>
+                <w:lang w:eastAsia="es-EC"/>
+              </w:rPr>
+              <w:t xml:space="preserve"> con números de varios dígitos </w:t>
             </w:r>
             <w:r>
               <w:rPr>
@@ -2646,8 +2755,19 @@
                 <w:lang w:eastAsia="es-EC"/>
                 <w14:ligatures w14:val="none"/>
               </w:rPr>
-              <w:t>persona interesada en el idioma kichwa</w:t>
-            </w:r>
+              <w:t xml:space="preserve">persona interesada en el idioma </w:t>
+            </w:r>
+            <w:proofErr w:type="spellStart"/>
+            <w:r>
+              <w:rPr>
+                <w:rFonts w:ascii="Arial" w:eastAsia="Times New Roman" w:hAnsi="Arial" w:cs="Arial"/>
+                <w:kern w:val="0"/>
+                <w:lang w:eastAsia="es-EC"/>
+                <w14:ligatures w14:val="none"/>
+              </w:rPr>
+              <w:t>kichwa</w:t>
+            </w:r>
+            <w:proofErr w:type="spellEnd"/>
             <w:r>
               <w:rPr>
                 <w:rFonts w:ascii="Arial" w:eastAsia="Times New Roman" w:hAnsi="Arial" w:cs="Arial"/>
@@ -2678,7 +2798,6 @@
                 <w:lang w:eastAsia="es-EC"/>
                 <w14:ligatures w14:val="none"/>
               </w:rPr>
-              <w:lastRenderedPageBreak/>
               <w:t>quiero</w:t>
             </w:r>
             <w:r>
@@ -3036,8 +3155,19 @@
                 <w:lang w:eastAsia="es-EC"/>
                 <w14:ligatures w14:val="none"/>
               </w:rPr>
-              <w:t>para conversión de números a palabras en kichwa</w:t>
-            </w:r>
+              <w:t xml:space="preserve">para conversión de números a palabras en </w:t>
+            </w:r>
+            <w:proofErr w:type="spellStart"/>
+            <w:r>
+              <w:rPr>
+                <w:rFonts w:ascii="Arial" w:eastAsia="Times New Roman" w:hAnsi="Arial" w:cs="Arial"/>
+                <w:kern w:val="0"/>
+                <w:lang w:eastAsia="es-EC"/>
+                <w14:ligatures w14:val="none"/>
+              </w:rPr>
+              <w:t>kichwa</w:t>
+            </w:r>
+            <w:proofErr w:type="spellEnd"/>
           </w:p>
         </w:tc>
       </w:tr>
@@ -3121,8 +3251,19 @@
                 <w:lang w:eastAsia="es-EC"/>
                 <w14:ligatures w14:val="none"/>
               </w:rPr>
-              <w:t>persona interesada en el idioma kichwa</w:t>
-            </w:r>
+              <w:t xml:space="preserve">persona interesada en el idioma </w:t>
+            </w:r>
+            <w:proofErr w:type="spellStart"/>
+            <w:r>
+              <w:rPr>
+                <w:rFonts w:ascii="Arial" w:eastAsia="Times New Roman" w:hAnsi="Arial" w:cs="Arial"/>
+                <w:kern w:val="0"/>
+                <w:lang w:eastAsia="es-EC"/>
+                <w14:ligatures w14:val="none"/>
+              </w:rPr>
+              <w:t>kichwa</w:t>
+            </w:r>
+            <w:proofErr w:type="spellEnd"/>
             <w:r>
               <w:rPr>
                 <w:rFonts w:ascii="Arial" w:eastAsia="Times New Roman" w:hAnsi="Arial" w:cs="Arial"/>
@@ -3180,7 +3321,27 @@
                 <w:lang w:eastAsia="es-EC"/>
                 <w14:ligatures w14:val="none"/>
               </w:rPr>
-              <w:t xml:space="preserve"> que me permita ingresar un número y ver su equivalente en palabras en kichwa,</w:t>
+              <w:t xml:space="preserve"> que me permita ingresar un número y ver su equivalente en palabras en </w:t>
+            </w:r>
+            <w:proofErr w:type="spellStart"/>
+            <w:r>
+              <w:rPr>
+                <w:rFonts w:ascii="Arial" w:eastAsia="Times New Roman" w:hAnsi="Arial" w:cs="Arial"/>
+                <w:kern w:val="0"/>
+                <w:lang w:eastAsia="es-EC"/>
+                <w14:ligatures w14:val="none"/>
+              </w:rPr>
+              <w:t>kichwa</w:t>
+            </w:r>
+            <w:proofErr w:type="spellEnd"/>
+            <w:r>
+              <w:rPr>
+                <w:rFonts w:ascii="Arial" w:eastAsia="Times New Roman" w:hAnsi="Arial" w:cs="Arial"/>
+                <w:kern w:val="0"/>
+                <w:lang w:eastAsia="es-EC"/>
+                <w14:ligatures w14:val="none"/>
+              </w:rPr>
+              <w:t>,</w:t>
             </w:r>
           </w:p>
           <w:p>
@@ -3291,8 +3452,17 @@
                 <w:rFonts w:ascii="Arial" w:hAnsi="Arial" w:cs="Arial"/>
                 <w:lang w:eastAsia="es-EC"/>
               </w:rPr>
-              <w:t xml:space="preserve"> para iniciar la conversión del número a palabras en kichwa</w:t>
-            </w:r>
+              <w:t xml:space="preserve"> para iniciar la conversión del número a palabras en </w:t>
+            </w:r>
+            <w:proofErr w:type="spellStart"/>
+            <w:r>
+              <w:rPr>
+                <w:rFonts w:ascii="Arial" w:hAnsi="Arial" w:cs="Arial"/>
+                <w:lang w:eastAsia="es-EC"/>
+              </w:rPr>
+              <w:t>kichwa</w:t>
+            </w:r>
+            <w:proofErr w:type="spellEnd"/>
             <w:r>
               <w:rPr>
                 <w:rFonts w:ascii="Arial" w:hAnsi="Arial" w:cs="Arial"/>
@@ -8926,19 +9096,6 @@
 </file>
 
 <file path=customXml/item1.xml><?xml version="1.0" encoding="utf-8"?>
-<b:Sources xmlns:b="http://schemas.openxmlformats.org/officeDocument/2006/bibliography" xmlns="http://schemas.openxmlformats.org/officeDocument/2006/bibliography" SelectedStyle="\IEEE2006OfficeOnline.xsl" StyleName="IEEE" Version="2006"/>
-</file>
-
-<file path=customXml/item2.xml><?xml version="1.0" encoding="utf-8"?>
-<?mso-contentType ?>
-<FormTemplates xmlns="http://schemas.microsoft.com/sharepoint/v3/contenttype/forms">
-  <Display>DocumentLibraryForm</Display>
-  <Edit>DocumentLibraryForm</Edit>
-  <New>DocumentLibraryForm</New>
-</FormTemplates>
-</file>
-
-<file path=customXml/item3.xml><?xml version="1.0" encoding="utf-8"?>
 <ct:contentTypeSchema xmlns:ct="http://schemas.microsoft.com/office/2006/metadata/contentType" xmlns:ma="http://schemas.microsoft.com/office/2006/metadata/properties/metaAttributes" ct:_="" ma:_="" ma:contentTypeName="Documento" ma:contentTypeID="0x010100B08EDF72D49EA44AB90F024D99D2B5E3" ma:contentTypeVersion="14" ma:contentTypeDescription="Crear nuevo documento." ma:contentTypeScope="" ma:versionID="d96a98318f86ca70800b8a401e60ff1f">
   <xsd:schema xmlns:xsd="http://www.w3.org/2001/XMLSchema" xmlns:xs="http://www.w3.org/2001/XMLSchema" xmlns:p="http://schemas.microsoft.com/office/2006/metadata/properties" xmlns:ns3="56eae398-d265-4f71-b30c-62c529056c9f" xmlns:ns4="f7b1a7ea-1dd0-43bd-8f52-dd9459d0ec96" targetNamespace="http://schemas.microsoft.com/office/2006/metadata/properties" ma:root="true" ma:fieldsID="e6b7dacd7397fbef387fe736e488a447" ns3:_="" ns4:_="">
     <xsd:import namespace="56eae398-d265-4f71-b30c-62c529056c9f"/>
@@ -9165,6 +9322,19 @@
 </ct:contentTypeSchema>
 </file>
 
+<file path=customXml/item2.xml><?xml version="1.0" encoding="utf-8"?>
+<?mso-contentType ?>
+<FormTemplates xmlns="http://schemas.microsoft.com/sharepoint/v3/contenttype/forms">
+  <Display>DocumentLibraryForm</Display>
+  <Edit>DocumentLibraryForm</Edit>
+  <New>DocumentLibraryForm</New>
+</FormTemplates>
+</file>
+
+<file path=customXml/item3.xml><?xml version="1.0" encoding="utf-8"?>
+<b:Sources xmlns:b="http://schemas.openxmlformats.org/officeDocument/2006/bibliography" xmlns="http://schemas.openxmlformats.org/officeDocument/2006/bibliography" SelectedStyle="\IEEE2006OfficeOnline.xsl" StyleName="IEEE" Version="2006"/>
+</file>
+
 <file path=customXml/item4.xml><?xml version="1.0" encoding="utf-8"?>
 <p:properties xmlns:p="http://schemas.microsoft.com/office/2006/metadata/properties" xmlns:xsi="http://www.w3.org/2001/XMLSchema-instance" xmlns:pc="http://schemas.microsoft.com/office/infopath/2007/PartnerControls">
   <documentManagement>
@@ -9174,22 +9344,6 @@
 </file>
 
 <file path=customXml/itemProps1.xml><?xml version="1.0" encoding="utf-8"?>
-<ds:datastoreItem xmlns:ds="http://schemas.openxmlformats.org/officeDocument/2006/customXml" ds:itemID="{9B908517-386F-4D7B-AF6A-C8F13F8D0CEC}">
-  <ds:schemaRefs>
-    <ds:schemaRef ds:uri="http://schemas.openxmlformats.org/officeDocument/2006/bibliography"/>
-  </ds:schemaRefs>
-</ds:datastoreItem>
-</file>
-
-<file path=customXml/itemProps2.xml><?xml version="1.0" encoding="utf-8"?>
-<ds:datastoreItem xmlns:ds="http://schemas.openxmlformats.org/officeDocument/2006/customXml" ds:itemID="{FC147633-CCC8-4612-A902-7FD84C266518}">
-  <ds:schemaRefs>
-    <ds:schemaRef ds:uri="http://schemas.microsoft.com/sharepoint/v3/contenttype/forms"/>
-  </ds:schemaRefs>
-</ds:datastoreItem>
-</file>
-
-<file path=customXml/itemProps3.xml><?xml version="1.0" encoding="utf-8"?>
 <ds:datastoreItem xmlns:ds="http://schemas.openxmlformats.org/officeDocument/2006/customXml" ds:itemID="{875C8853-459D-4D62-9E80-925B17C3C554}">
   <ds:schemaRefs>
     <ds:schemaRef ds:uri="http://schemas.microsoft.com/office/2006/metadata/contentType"/>
@@ -9208,6 +9362,22 @@
 </ds:datastoreItem>
 </file>
 
+<file path=customXml/itemProps2.xml><?xml version="1.0" encoding="utf-8"?>
+<ds:datastoreItem xmlns:ds="http://schemas.openxmlformats.org/officeDocument/2006/customXml" ds:itemID="{FC147633-CCC8-4612-A902-7FD84C266518}">
+  <ds:schemaRefs>
+    <ds:schemaRef ds:uri="http://schemas.microsoft.com/sharepoint/v3/contenttype/forms"/>
+  </ds:schemaRefs>
+</ds:datastoreItem>
+</file>
+
+<file path=customXml/itemProps3.xml><?xml version="1.0" encoding="utf-8"?>
+<ds:datastoreItem xmlns:ds="http://schemas.openxmlformats.org/officeDocument/2006/customXml" ds:itemID="{9B908517-386F-4D7B-AF6A-C8F13F8D0CEC}">
+  <ds:schemaRefs>
+    <ds:schemaRef ds:uri="http://schemas.openxmlformats.org/officeDocument/2006/bibliography"/>
+  </ds:schemaRefs>
+</ds:datastoreItem>
+</file>
+
 <file path=customXml/itemProps4.xml><?xml version="1.0" encoding="utf-8"?>
 <ds:datastoreItem xmlns:ds="http://schemas.openxmlformats.org/officeDocument/2006/customXml" ds:itemID="{55F315DE-45A0-4603-BB2B-24C6975C8F70}">
   <ds:schemaRefs>

</xml_diff>